<commit_message>
maj enonce / liste service
</commit_message>
<xml_diff>
--- a/enonce/enoncePLDL.docx
+++ b/enonce/enoncePLDL.docx
@@ -5591,16 +5591,16 @@
         </w:numPr>
         <w:rPr>
           <w:rFonts w:ascii="Arial" w:hAnsi="Arial" w:cs="Arial"/>
-          <w:color w:val="FF0000"/>
-          <w:sz w:val="28"/>
-          <w:szCs w:val="28"/>
-          <w:lang w:val="fr-CA"/>
-        </w:rPr>
-      </w:pPr>
-      <w:r>
-        <w:rPr>
-          <w:rFonts w:ascii="Arial" w:hAnsi="Arial" w:cs="Arial"/>
-          <w:color w:val="FF0000"/>
+          <w:color w:val="70AD47" w:themeColor="accent6"/>
+          <w:sz w:val="28"/>
+          <w:szCs w:val="28"/>
+          <w:lang w:val="fr-CA"/>
+        </w:rPr>
+      </w:pPr>
+      <w:r>
+        <w:rPr>
+          <w:rFonts w:ascii="Arial" w:hAnsi="Arial" w:cs="Arial"/>
+          <w:color w:val="70AD47" w:themeColor="accent6"/>
           <w:sz w:val="28"/>
           <w:szCs w:val="28"/>
           <w:lang w:val="fr-CA"/>
@@ -5617,16 +5617,16 @@
         </w:numPr>
         <w:rPr>
           <w:rFonts w:ascii="Arial" w:hAnsi="Arial" w:cs="Arial"/>
-          <w:color w:val="FF0000"/>
-          <w:sz w:val="28"/>
-          <w:szCs w:val="28"/>
-          <w:lang w:val="fr-CA"/>
-        </w:rPr>
-      </w:pPr>
-      <w:r>
-        <w:rPr>
-          <w:rFonts w:ascii="Arial" w:hAnsi="Arial" w:cs="Arial"/>
-          <w:color w:val="FF0000"/>
+          <w:color w:val="70AD47" w:themeColor="accent6"/>
+          <w:sz w:val="28"/>
+          <w:szCs w:val="28"/>
+          <w:lang w:val="fr-CA"/>
+        </w:rPr>
+      </w:pPr>
+      <w:r>
+        <w:rPr>
+          <w:rFonts w:ascii="Arial" w:hAnsi="Arial" w:cs="Arial"/>
+          <w:color w:val="70AD47" w:themeColor="accent6"/>
           <w:sz w:val="28"/>
           <w:szCs w:val="28"/>
           <w:lang w:val="fr-CA"/>
@@ -5746,6 +5746,7 @@
           <w:lang w:val="fr-CA"/>
         </w:rPr>
       </w:pPr>
+      <w:bookmarkStart w:id="0" w:name="_GoBack"/>
       <w:r>
         <w:rPr>
           <w:rFonts w:ascii="Arial" w:hAnsi="Arial" w:cs="Arial"/>
@@ -5825,7 +5826,17 @@
           <w:szCs w:val="28"/>
           <w:lang w:val="fr-CA"/>
         </w:rPr>
-        <w:t>Activer/désactiver une liste de lecture qui lui appartient;</w:t>
+        <w:t xml:space="preserve">Activer/désactiver une liste </w:t>
+      </w:r>
+      <w:bookmarkEnd w:id="0"/>
+      <w:r>
+        <w:rPr>
+          <w:rFonts w:ascii="Arial" w:hAnsi="Arial" w:cs="Arial"/>
+          <w:sz w:val="28"/>
+          <w:szCs w:val="28"/>
+          <w:lang w:val="fr-CA"/>
+        </w:rPr>
+        <w:t>de lecture qui lui appartient;</w:t>
       </w:r>
     </w:p>
     <w:p>
@@ -5887,36 +5898,26 @@
         </w:numPr>
         <w:rPr>
           <w:rFonts w:ascii="Arial" w:hAnsi="Arial" w:cs="Arial"/>
-          <w:color w:val="ED7D31" w:themeColor="accent2"/>
-          <w:sz w:val="28"/>
-          <w:szCs w:val="28"/>
-          <w:lang w:val="fr-CA"/>
-        </w:rPr>
-      </w:pPr>
-      <w:r>
-        <w:rPr>
-          <w:rFonts w:ascii="Arial" w:hAnsi="Arial" w:cs="Arial"/>
           <w:color w:val="70AD47" w:themeColor="accent6"/>
           <w:sz w:val="28"/>
           <w:szCs w:val="28"/>
           <w:lang w:val="fr-CA"/>
         </w:rPr>
-        <w:t>Consulter une musique qui lui appartient</w:t>
-      </w:r>
-      <w:r>
-        <w:rPr>
-          <w:rFonts w:ascii="Arial" w:hAnsi="Arial" w:cs="Arial"/>
-          <w:color w:val="ED7D31" w:themeColor="accent2"/>
-          <w:sz w:val="28"/>
-          <w:szCs w:val="28"/>
-          <w:lang w:val="fr-CA"/>
-        </w:rPr>
-        <w:t>;</w:t>
-      </w:r>
-      <w:r>
-        <w:rPr>
-          <w:rFonts w:ascii="Arial" w:hAnsi="Arial" w:cs="Arial"/>
-          <w:color w:val="ED7D31" w:themeColor="accent2"/>
+      </w:pPr>
+      <w:r>
+        <w:rPr>
+          <w:rFonts w:ascii="Arial" w:hAnsi="Arial" w:cs="Arial"/>
+          <w:color w:val="70AD47" w:themeColor="accent6"/>
+          <w:sz w:val="28"/>
+          <w:szCs w:val="28"/>
+          <w:lang w:val="fr-CA"/>
+        </w:rPr>
+        <w:t>Consulter une musique qui lui appartient;</w:t>
+      </w:r>
+      <w:r>
+        <w:rPr>
+          <w:rFonts w:ascii="Arial" w:hAnsi="Arial" w:cs="Arial"/>
+          <w:color w:val="70AD47" w:themeColor="accent6"/>
           <w:sz w:val="28"/>
           <w:szCs w:val="28"/>
           <w:lang w:val="fr-CA"/>
@@ -5934,16 +5935,16 @@
         <w:ind w:left="397" w:firstLine="0"/>
         <w:rPr>
           <w:rFonts w:ascii="Arial" w:hAnsi="Arial" w:cs="Arial"/>
-          <w:color w:val="ED7D31" w:themeColor="accent2"/>
-          <w:sz w:val="28"/>
-          <w:szCs w:val="28"/>
-          <w:lang w:val="fr-CA"/>
-        </w:rPr>
-      </w:pPr>
-      <w:r>
-        <w:rPr>
-          <w:rFonts w:ascii="Arial" w:hAnsi="Arial" w:cs="Arial"/>
-          <w:color w:val="ED7D31" w:themeColor="accent2"/>
+          <w:color w:val="70AD47" w:themeColor="accent6"/>
+          <w:sz w:val="28"/>
+          <w:szCs w:val="28"/>
+          <w:lang w:val="fr-CA"/>
+        </w:rPr>
+      </w:pPr>
+      <w:r>
+        <w:rPr>
+          <w:rFonts w:ascii="Arial" w:hAnsi="Arial" w:cs="Arial"/>
+          <w:color w:val="70AD47" w:themeColor="accent6"/>
           <w:sz w:val="28"/>
           <w:szCs w:val="28"/>
           <w:lang w:val="fr-CA"/>
@@ -5953,7 +5954,7 @@
       <w:r>
         <w:rPr>
           <w:rFonts w:ascii="Arial" w:hAnsi="Arial" w:cs="Arial"/>
-          <w:color w:val="ED7D31" w:themeColor="accent2"/>
+          <w:color w:val="70AD47" w:themeColor="accent6"/>
           <w:sz w:val="28"/>
           <w:szCs w:val="28"/>
           <w:lang w:val="fr-CA"/>
@@ -5971,19 +5972,41 @@
         <w:ind w:left="397" w:firstLine="0"/>
         <w:rPr>
           <w:rFonts w:ascii="Arial" w:hAnsi="Arial" w:cs="Arial"/>
-          <w:sz w:val="28"/>
-          <w:szCs w:val="28"/>
-          <w:lang w:val="fr-CA"/>
-        </w:rPr>
-      </w:pPr>
-      <w:r>
-        <w:rPr>
-          <w:rFonts w:ascii="Arial" w:hAnsi="Arial" w:cs="Arial"/>
-          <w:sz w:val="28"/>
-          <w:szCs w:val="28"/>
-          <w:lang w:val="fr-CA"/>
-        </w:rPr>
-        <w:t>Modifier une musique qui lui appartient ;</w:t>
+          <w:color w:val="70AD47" w:themeColor="accent6"/>
+          <w:sz w:val="28"/>
+          <w:szCs w:val="28"/>
+          <w:lang w:val="fr-CA"/>
+        </w:rPr>
+      </w:pPr>
+      <w:r>
+        <w:rPr>
+          <w:rFonts w:ascii="Arial" w:hAnsi="Arial" w:cs="Arial"/>
+          <w:color w:val="70AD47" w:themeColor="accent6"/>
+          <w:sz w:val="28"/>
+          <w:szCs w:val="28"/>
+          <w:lang w:val="fr-CA"/>
+        </w:rPr>
+        <w:t>Modifier</w:t>
+      </w:r>
+      <w:r>
+        <w:rPr>
+          <w:rFonts w:ascii="Arial" w:hAnsi="Arial" w:cs="Arial"/>
+          <w:color w:val="70AD47" w:themeColor="accent6"/>
+          <w:sz w:val="28"/>
+          <w:szCs w:val="28"/>
+          <w:lang w:val="fr-CA"/>
+        </w:rPr>
+        <w:t xml:space="preserve"> une musique qui lui </w:t>
+      </w:r>
+      <w:r>
+        <w:rPr>
+          <w:rFonts w:ascii="Arial" w:hAnsi="Arial" w:cs="Arial"/>
+          <w:color w:val="70AD47" w:themeColor="accent6"/>
+          <w:sz w:val="28"/>
+          <w:szCs w:val="28"/>
+          <w:lang w:val="fr-CA"/>
+        </w:rPr>
+        <w:t>appartient ;</w:t>
       </w:r>
     </w:p>
     <w:p>
@@ -6023,14 +6046,16 @@
         <w:ind w:left="397" w:firstLine="0"/>
         <w:rPr>
           <w:rFonts w:ascii="Arial" w:hAnsi="Arial" w:cs="Arial"/>
-          <w:sz w:val="28"/>
-          <w:szCs w:val="28"/>
-          <w:lang w:val="fr-CA"/>
-        </w:rPr>
-      </w:pPr>
-      <w:r>
-        <w:rPr>
-          <w:rFonts w:ascii="Arial" w:hAnsi="Arial" w:cs="Arial"/>
+          <w:color w:val="70AD47" w:themeColor="accent6"/>
+          <w:sz w:val="28"/>
+          <w:szCs w:val="28"/>
+          <w:lang w:val="fr-CA"/>
+        </w:rPr>
+      </w:pPr>
+      <w:r>
+        <w:rPr>
+          <w:rFonts w:ascii="Arial" w:hAnsi="Arial" w:cs="Arial"/>
+          <w:color w:val="70AD47" w:themeColor="accent6"/>
           <w:sz w:val="28"/>
           <w:szCs w:val="28"/>
           <w:lang w:val="fr-CA"/>
@@ -6327,12 +6352,21 @@
     <w:p>
       <w:pPr>
         <w:pStyle w:val="Standard"/>
-      </w:pPr>
-      <w:r>
+        <w:rPr>
+          <w:color w:val="70AD47" w:themeColor="accent6"/>
+        </w:rPr>
+      </w:pPr>
+      <w:r>
+        <w:rPr>
+          <w:color w:val="70AD47" w:themeColor="accent6"/>
+        </w:rPr>
         <w:t xml:space="preserve">A1 </w:t>
       </w:r>
       <w:proofErr w:type="spellStart"/>
       <w:r>
+        <w:rPr>
+          <w:color w:val="70AD47" w:themeColor="accent6"/>
+        </w:rPr>
         <w:t>getActionToken</w:t>
       </w:r>
       <w:proofErr w:type="spellEnd"/>
@@ -6341,18 +6375,41 @@
       <w:pPr>
         <w:pStyle w:val="Standard"/>
         <w:rPr>
-          <w:rFonts w:ascii="Arial" w:hAnsi="Arial" w:cs="Arial"/>
-          <w:color w:val="000000"/>
-          <w:sz w:val="28"/>
-          <w:szCs w:val="28"/>
-          <w:lang w:val="fr-CA"/>
-        </w:rPr>
-      </w:pPr>
-      <w:r>
+          <w:color w:val="70AD47" w:themeColor="accent6"/>
+        </w:rPr>
+      </w:pPr>
+      <w:r>
+        <w:rPr>
+          <w:color w:val="70AD47" w:themeColor="accent6"/>
+        </w:rPr>
         <w:t>A2 login</w:t>
       </w:r>
-      <w:bookmarkStart w:id="0" w:name="_GoBack"/>
-      <w:bookmarkEnd w:id="0"/>
+    </w:p>
+    <w:p>
+      <w:pPr>
+        <w:pStyle w:val="Standard"/>
+        <w:rPr>
+          <w:rFonts w:ascii="Arial" w:hAnsi="Arial" w:cs="Arial"/>
+          <w:color w:val="70AD47" w:themeColor="accent6"/>
+          <w:sz w:val="28"/>
+          <w:szCs w:val="28"/>
+          <w:lang w:val="fr-CA"/>
+        </w:rPr>
+      </w:pPr>
+      <w:r>
+        <w:rPr>
+          <w:color w:val="70AD47" w:themeColor="accent6"/>
+        </w:rPr>
+        <w:t xml:space="preserve">A3 </w:t>
+      </w:r>
+      <w:proofErr w:type="spellStart"/>
+      <w:r>
+        <w:rPr>
+          <w:color w:val="70AD47" w:themeColor="accent6"/>
+        </w:rPr>
+        <w:t>logof</w:t>
+      </w:r>
+      <w:proofErr w:type="spellEnd"/>
     </w:p>
     <w:p>
       <w:pPr>
@@ -10740,7 +10797,7 @@
 </file>
 
 <file path=customXml/itemProps1.xml><?xml version="1.0" encoding="utf-8"?>
-<ds:datastoreItem xmlns:ds="http://schemas.openxmlformats.org/officeDocument/2006/customXml" ds:itemID="{BF95E72B-88DB-834A-B109-EEE659300A09}">
+<ds:datastoreItem xmlns:ds="http://schemas.openxmlformats.org/officeDocument/2006/customXml" ds:itemID="{4F7F4EFB-A713-2E40-8DEF-986C5BC9C4ED}">
   <ds:schemaRefs>
     <ds:schemaRef ds:uri="http://schemas.openxmlformats.org/officeDocument/2006/bibliography"/>
   </ds:schemaRefs>

</xml_diff>